<commit_message>
added assignment of tasks
</commit_message>
<xml_diff>
--- a/Diplomschrift/pdf/Diplomarbeit-Formular.docx
+++ b/Diplomschrift/pdf/Diplomarbeit-Formular.docx
@@ -1,6 +1,6 @@
 
 <file path=word/document.xml><?xml version="1.0" encoding="utf-8"?>
-<w:document xmlns:wpc="http://schemas.microsoft.com/office/word/2010/wordprocessingCanvas" xmlns:cx="http://schemas.microsoft.com/office/drawing/2014/chartex" xmlns:cx1="http://schemas.microsoft.com/office/drawing/2015/9/8/chartex" xmlns:cx2="http://schemas.microsoft.com/office/drawing/2015/10/21/chartex" xmlns:cx3="http://schemas.microsoft.com/office/drawing/2016/5/9/chartex" xmlns:cx4="http://schemas.microsoft.com/office/drawing/2016/5/10/chartex" xmlns:cx5="http://schemas.microsoft.com/office/drawing/2016/5/11/chartex" xmlns:cx6="http://schemas.microsoft.com/office/drawing/2016/5/12/chartex" xmlns:cx7="http://schemas.microsoft.com/office/drawing/2016/5/13/chartex" xmlns:cx8="http://schemas.microsoft.com/office/drawing/2016/5/14/chartex" xmlns:mc="http://schemas.openxmlformats.org/markup-compatibility/2006" xmlns:aink="http://schemas.microsoft.com/office/drawing/2016/ink" xmlns:am3d="http://schemas.microsoft.com/office/drawing/2017/model3d" xmlns:o="urn:schemas-microsoft-com:office:office" xmlns:oel="http://schemas.microsoft.com/office/2019/extlst" xmlns:r="http://schemas.openxmlformats.org/officeDocument/2006/relationships" xmlns:m="http://schemas.openxmlformats.org/officeDocument/2006/math" xmlns:v="urn:schemas-microsoft-com:vml" xmlns:wp14="http://schemas.microsoft.com/office/word/2010/wordprocessingDrawing" xmlns:wp="http://schemas.openxmlformats.org/drawingml/2006/wordprocessingDrawing" xmlns:w10="urn:schemas-microsoft-com:office:word" xmlns:w="http://schemas.openxmlformats.org/wordprocessingml/2006/main" xmlns:w14="http://schemas.microsoft.com/office/word/2010/wordml" xmlns:w15="http://schemas.microsoft.com/office/word/2012/wordml" xmlns:w16cex="http://schemas.microsoft.com/office/word/2018/wordml/cex" xmlns:w16cid="http://schemas.microsoft.com/office/word/2016/wordml/cid" xmlns:w16="http://schemas.microsoft.com/office/word/2018/wordml" xmlns:w16du="http://schemas.microsoft.com/office/word/2023/wordml/word16du" xmlns:w16sdtdh="http://schemas.microsoft.com/office/word/2020/wordml/sdtdatahash" xmlns:w16se="http://schemas.microsoft.com/office/word/2015/wordml/symex" xmlns:wpg="http://schemas.microsoft.com/office/word/2010/wordprocessingGroup" xmlns:wpi="http://schemas.microsoft.com/office/word/2010/wordprocessingInk" xmlns:wne="http://schemas.microsoft.com/office/word/2006/wordml" xmlns:wps="http://schemas.microsoft.com/office/word/2010/wordprocessingShape" mc:Ignorable="w14 w15 w16se w16cid w16 w16cex w16sdtdh w16du wp14">
+<w:document xmlns:wpc="http://schemas.microsoft.com/office/word/2010/wordprocessingCanvas" xmlns:cx="http://schemas.microsoft.com/office/drawing/2014/chartex" xmlns:cx1="http://schemas.microsoft.com/office/drawing/2015/9/8/chartex" xmlns:cx2="http://schemas.microsoft.com/office/drawing/2015/10/21/chartex" xmlns:cx3="http://schemas.microsoft.com/office/drawing/2016/5/9/chartex" xmlns:cx4="http://schemas.microsoft.com/office/drawing/2016/5/10/chartex" xmlns:cx5="http://schemas.microsoft.com/office/drawing/2016/5/11/chartex" xmlns:cx6="http://schemas.microsoft.com/office/drawing/2016/5/12/chartex" xmlns:cx7="http://schemas.microsoft.com/office/drawing/2016/5/13/chartex" xmlns:cx8="http://schemas.microsoft.com/office/drawing/2016/5/14/chartex" xmlns:mc="http://schemas.openxmlformats.org/markup-compatibility/2006" xmlns:aink="http://schemas.microsoft.com/office/drawing/2016/ink" xmlns:am3d="http://schemas.microsoft.com/office/drawing/2017/model3d" xmlns:o="urn:schemas-microsoft-com:office:office" xmlns:oel="http://schemas.microsoft.com/office/2019/extlst" xmlns:r="http://schemas.openxmlformats.org/officeDocument/2006/relationships" xmlns:m="http://schemas.openxmlformats.org/officeDocument/2006/math" xmlns:v="urn:schemas-microsoft-com:vml" xmlns:wp14="http://schemas.microsoft.com/office/word/2010/wordprocessingDrawing" xmlns:wp="http://schemas.openxmlformats.org/drawingml/2006/wordprocessingDrawing" xmlns:w10="urn:schemas-microsoft-com:office:word" xmlns:w="http://schemas.openxmlformats.org/wordprocessingml/2006/main" xmlns:w14="http://schemas.microsoft.com/office/word/2010/wordml" xmlns:w15="http://schemas.microsoft.com/office/word/2012/wordml" xmlns:w16cex="http://schemas.microsoft.com/office/word/2018/wordml/cex" xmlns:w16cid="http://schemas.microsoft.com/office/word/2016/wordml/cid" xmlns:w16="http://schemas.microsoft.com/office/word/2018/wordml" xmlns:w16du="http://schemas.microsoft.com/office/word/2023/wordml/word16du" xmlns:w16sdtdh="http://schemas.microsoft.com/office/word/2020/wordml/sdtdatahash" xmlns:w16sdtfl="http://schemas.microsoft.com/office/word/2024/wordml/sdtformatlock" xmlns:w16se="http://schemas.microsoft.com/office/word/2015/wordml/symex" xmlns:wpg="http://schemas.microsoft.com/office/word/2010/wordprocessingGroup" xmlns:wpi="http://schemas.microsoft.com/office/word/2010/wordprocessingInk" xmlns:wne="http://schemas.microsoft.com/office/word/2006/wordml" xmlns:wps="http://schemas.microsoft.com/office/word/2010/wordprocessingShape" mc:Ignorable="w14 w15 w16se w16cid w16 w16cex w16sdtdh w16sdtfl w16du wp14">
   <w:body>
     <w:p>
       <w:pPr>
@@ -143,6 +143,58 @@
                 <w:szCs w:val="20"/>
               </w:rPr>
             </w:pPr>
+            <w:r>
+              <w:rPr>
+                <w:rFonts w:cs="Arial"/>
+                <w:sz w:val="22"/>
+                <w:szCs w:val="20"/>
+              </w:rPr>
+              <w:t>Rick Pleeging</w:t>
+            </w:r>
+          </w:p>
+          <w:p>
+            <w:pPr>
+              <w:rPr>
+                <w:rFonts w:cs="Arial"/>
+                <w:sz w:val="22"/>
+                <w:szCs w:val="20"/>
+              </w:rPr>
+            </w:pPr>
+            <w:r>
+              <w:rPr>
+                <w:rFonts w:cs="Arial"/>
+                <w:sz w:val="22"/>
+                <w:szCs w:val="20"/>
+              </w:rPr>
+              <w:t xml:space="preserve">Ibrahim </w:t>
+            </w:r>
+            <w:proofErr w:type="spellStart"/>
+            <w:r>
+              <w:rPr>
+                <w:rFonts w:cs="Arial"/>
+                <w:sz w:val="22"/>
+                <w:szCs w:val="20"/>
+              </w:rPr>
+              <w:t>Husssein</w:t>
+            </w:r>
+            <w:proofErr w:type="spellEnd"/>
+          </w:p>
+          <w:p>
+            <w:pPr>
+              <w:rPr>
+                <w:rFonts w:cs="Arial"/>
+                <w:sz w:val="22"/>
+                <w:szCs w:val="20"/>
+              </w:rPr>
+            </w:pPr>
+            <w:r>
+              <w:rPr>
+                <w:rFonts w:cs="Arial"/>
+                <w:sz w:val="22"/>
+                <w:szCs w:val="20"/>
+              </w:rPr>
+              <w:t>Hannes Prochaska</w:t>
+            </w:r>
           </w:p>
         </w:tc>
       </w:tr>
@@ -203,15 +255,14 @@
                 <w:szCs w:val="20"/>
               </w:rPr>
             </w:pPr>
-          </w:p>
-          <w:p>
-            <w:pPr>
+            <w:r>
               <w:rPr>
                 <w:rFonts w:cs="Arial"/>
                 <w:sz w:val="22"/>
                 <w:szCs w:val="20"/>
               </w:rPr>
-            </w:pPr>
+              <w:t>2024/25</w:t>
+            </w:r>
           </w:p>
         </w:tc>
       </w:tr>
@@ -255,6 +306,14 @@
                 <w:szCs w:val="20"/>
               </w:rPr>
             </w:pPr>
+            <w:r>
+              <w:rPr>
+                <w:rFonts w:cs="Arial"/>
+                <w:sz w:val="22"/>
+                <w:szCs w:val="20"/>
+              </w:rPr>
+              <w:t>Open Warehouse API</w:t>
+            </w:r>
           </w:p>
         </w:tc>
       </w:tr>
@@ -298,6 +357,14 @@
                 <w:szCs w:val="20"/>
               </w:rPr>
             </w:pPr>
+            <w:r>
+              <w:rPr>
+                <w:rFonts w:cs="Arial"/>
+                <w:sz w:val="22"/>
+                <w:szCs w:val="20"/>
+              </w:rPr>
+              <w:t>Keine</w:t>
+            </w:r>
           </w:p>
         </w:tc>
       </w:tr>
@@ -359,91 +426,198 @@
             <w:pPr>
               <w:rPr>
                 <w:rFonts w:cs="Arial"/>
-                <w:sz w:val="20"/>
-                <w:szCs w:val="20"/>
-              </w:rPr>
-            </w:pPr>
-          </w:p>
-          <w:p>
-            <w:pPr>
-              <w:rPr>
-                <w:rFonts w:cs="Arial"/>
-                <w:sz w:val="20"/>
-                <w:szCs w:val="20"/>
-              </w:rPr>
-            </w:pPr>
-          </w:p>
-          <w:p>
-            <w:pPr>
-              <w:rPr>
-                <w:rFonts w:cs="Arial"/>
-                <w:sz w:val="20"/>
-                <w:szCs w:val="20"/>
-              </w:rPr>
-            </w:pPr>
-          </w:p>
-          <w:p>
-            <w:pPr>
-              <w:rPr>
-                <w:rFonts w:cs="Arial"/>
-                <w:sz w:val="20"/>
-                <w:szCs w:val="20"/>
-              </w:rPr>
-            </w:pPr>
-          </w:p>
-          <w:p>
-            <w:pPr>
-              <w:rPr>
-                <w:rFonts w:cs="Arial"/>
-                <w:sz w:val="20"/>
-                <w:szCs w:val="20"/>
-              </w:rPr>
-            </w:pPr>
-          </w:p>
-          <w:p>
-            <w:pPr>
-              <w:rPr>
-                <w:rFonts w:cs="Arial"/>
-                <w:sz w:val="20"/>
-                <w:szCs w:val="20"/>
-              </w:rPr>
-            </w:pPr>
-          </w:p>
-          <w:p>
-            <w:pPr>
-              <w:rPr>
-                <w:rFonts w:cs="Arial"/>
-                <w:sz w:val="20"/>
-                <w:szCs w:val="20"/>
-              </w:rPr>
-            </w:pPr>
-          </w:p>
-          <w:p>
-            <w:pPr>
-              <w:rPr>
-                <w:rFonts w:cs="Arial"/>
-                <w:sz w:val="20"/>
-                <w:szCs w:val="20"/>
-              </w:rPr>
-            </w:pPr>
-          </w:p>
-          <w:p>
-            <w:pPr>
-              <w:rPr>
-                <w:rFonts w:cs="Arial"/>
-                <w:sz w:val="20"/>
-                <w:szCs w:val="20"/>
-              </w:rPr>
-            </w:pPr>
-          </w:p>
-          <w:p>
-            <w:pPr>
-              <w:rPr>
-                <w:rFonts w:cs="Arial"/>
-                <w:sz w:val="20"/>
-                <w:szCs w:val="20"/>
-              </w:rPr>
-            </w:pPr>
+                <w:sz w:val="22"/>
+                <w:szCs w:val="22"/>
+              </w:rPr>
+            </w:pPr>
+            <w:r>
+              <w:rPr>
+                <w:rFonts w:cs="Arial"/>
+                <w:sz w:val="22"/>
+                <w:szCs w:val="22"/>
+              </w:rPr>
+              <w:t>Es</w:t>
+            </w:r>
+            <w:r>
+              <w:rPr>
+                <w:rFonts w:cs="Arial"/>
+                <w:sz w:val="22"/>
+                <w:szCs w:val="22"/>
+              </w:rPr>
+              <w:t xml:space="preserve"> soll</w:t>
+            </w:r>
+            <w:r>
+              <w:rPr>
+                <w:rFonts w:cs="Arial"/>
+                <w:sz w:val="22"/>
+                <w:szCs w:val="22"/>
+              </w:rPr>
+              <w:t>en</w:t>
+            </w:r>
+            <w:r>
+              <w:rPr>
+                <w:rFonts w:cs="Arial"/>
+                <w:sz w:val="22"/>
+                <w:szCs w:val="22"/>
+              </w:rPr>
+              <w:t xml:space="preserve"> </w:t>
+            </w:r>
+            <w:proofErr w:type="spellStart"/>
+            <w:r>
+              <w:rPr>
+                <w:rFonts w:cs="Arial"/>
+                <w:sz w:val="22"/>
+                <w:szCs w:val="22"/>
+              </w:rPr>
+              <w:t>Application</w:t>
+            </w:r>
+            <w:proofErr w:type="spellEnd"/>
+            <w:r>
+              <w:rPr>
+                <w:rFonts w:cs="Arial"/>
+                <w:sz w:val="22"/>
+                <w:szCs w:val="22"/>
+              </w:rPr>
+              <w:t xml:space="preserve"> </w:t>
+            </w:r>
+            <w:proofErr w:type="spellStart"/>
+            <w:r>
+              <w:rPr>
+                <w:rFonts w:cs="Arial"/>
+                <w:sz w:val="22"/>
+                <w:szCs w:val="22"/>
+              </w:rPr>
+              <w:t>Programming</w:t>
+            </w:r>
+            <w:proofErr w:type="spellEnd"/>
+            <w:r>
+              <w:rPr>
+                <w:rFonts w:cs="Arial"/>
+                <w:sz w:val="22"/>
+                <w:szCs w:val="22"/>
+              </w:rPr>
+              <w:t xml:space="preserve"> Interface</w:t>
+            </w:r>
+            <w:r>
+              <w:rPr>
+                <w:rFonts w:cs="Arial"/>
+                <w:sz w:val="22"/>
+                <w:szCs w:val="22"/>
+              </w:rPr>
+              <w:t>s</w:t>
+            </w:r>
+            <w:r>
+              <w:rPr>
+                <w:rFonts w:cs="Arial"/>
+                <w:sz w:val="22"/>
+                <w:szCs w:val="22"/>
+              </w:rPr>
+              <w:t xml:space="preserve"> (API) entwickelt werden, d</w:t>
+            </w:r>
+            <w:r>
+              <w:rPr>
+                <w:rFonts w:cs="Arial"/>
+                <w:sz w:val="22"/>
+                <w:szCs w:val="22"/>
+              </w:rPr>
+              <w:t>ie</w:t>
+            </w:r>
+            <w:r>
+              <w:rPr>
+                <w:rFonts w:cs="Arial"/>
+                <w:sz w:val="22"/>
+                <w:szCs w:val="22"/>
+              </w:rPr>
+              <w:t xml:space="preserve"> bei Lagersystem-Verwaltungen verwendet werden k</w:t>
+            </w:r>
+            <w:r>
+              <w:rPr>
+                <w:rFonts w:cs="Arial"/>
+                <w:sz w:val="22"/>
+                <w:szCs w:val="22"/>
+              </w:rPr>
+              <w:t>ö</w:t>
+            </w:r>
+            <w:r>
+              <w:rPr>
+                <w:rFonts w:cs="Arial"/>
+                <w:sz w:val="22"/>
+                <w:szCs w:val="22"/>
+              </w:rPr>
+              <w:t>nn</w:t>
+            </w:r>
+            <w:r>
+              <w:rPr>
+                <w:rFonts w:cs="Arial"/>
+                <w:sz w:val="22"/>
+                <w:szCs w:val="22"/>
+              </w:rPr>
+              <w:t>en</w:t>
+            </w:r>
+            <w:r>
+              <w:rPr>
+                <w:rFonts w:cs="Arial"/>
+                <w:sz w:val="22"/>
+                <w:szCs w:val="22"/>
+              </w:rPr>
+              <w:t xml:space="preserve">. </w:t>
+            </w:r>
+            <w:r>
+              <w:rPr>
+                <w:rFonts w:cs="Arial"/>
+                <w:sz w:val="22"/>
+                <w:szCs w:val="22"/>
+              </w:rPr>
+              <w:t>Sie</w:t>
+            </w:r>
+            <w:r>
+              <w:rPr>
+                <w:rFonts w:cs="Arial"/>
+                <w:sz w:val="22"/>
+                <w:szCs w:val="22"/>
+              </w:rPr>
+              <w:t xml:space="preserve"> soll</w:t>
+            </w:r>
+            <w:r>
+              <w:rPr>
+                <w:rFonts w:cs="Arial"/>
+                <w:sz w:val="22"/>
+                <w:szCs w:val="22"/>
+              </w:rPr>
+              <w:t>en</w:t>
+            </w:r>
+            <w:r>
+              <w:rPr>
+                <w:rFonts w:cs="Arial"/>
+                <w:sz w:val="22"/>
+                <w:szCs w:val="22"/>
+              </w:rPr>
+              <w:t xml:space="preserve"> </w:t>
+            </w:r>
+            <w:r>
+              <w:rPr>
+                <w:rFonts w:cs="Arial"/>
+                <w:sz w:val="22"/>
+                <w:szCs w:val="22"/>
+              </w:rPr>
+              <w:t xml:space="preserve">sauber </w:t>
+            </w:r>
+            <w:r>
+              <w:rPr>
+                <w:rFonts w:cs="Arial"/>
+                <w:sz w:val="22"/>
+                <w:szCs w:val="22"/>
+              </w:rPr>
+              <w:t xml:space="preserve">dokumentiert und getestet sein. </w:t>
+            </w:r>
+            <w:r>
+              <w:rPr>
+                <w:rFonts w:cs="Arial"/>
+                <w:sz w:val="22"/>
+                <w:szCs w:val="22"/>
+              </w:rPr>
+              <w:t>Außerdem sollen sie öffentlich zugänglich sein.</w:t>
+            </w:r>
           </w:p>
         </w:tc>
       </w:tr>
@@ -505,89 +679,8 @@
             <w:pPr>
               <w:rPr>
                 <w:rFonts w:cs="Arial"/>
-                <w:sz w:val="20"/>
-                <w:szCs w:val="20"/>
-              </w:rPr>
-            </w:pPr>
-          </w:p>
-          <w:p>
-            <w:pPr>
-              <w:rPr>
-                <w:rFonts w:cs="Arial"/>
-                <w:sz w:val="20"/>
-                <w:szCs w:val="20"/>
-              </w:rPr>
-            </w:pPr>
-          </w:p>
-          <w:p>
-            <w:pPr>
-              <w:rPr>
-                <w:rFonts w:cs="Arial"/>
-                <w:sz w:val="20"/>
-                <w:szCs w:val="20"/>
-              </w:rPr>
-            </w:pPr>
-          </w:p>
-          <w:p>
-            <w:pPr>
-              <w:rPr>
-                <w:rFonts w:cs="Arial"/>
-                <w:sz w:val="20"/>
-                <w:szCs w:val="20"/>
-              </w:rPr>
-            </w:pPr>
-          </w:p>
-          <w:p>
-            <w:pPr>
-              <w:rPr>
-                <w:rFonts w:cs="Arial"/>
-                <w:sz w:val="20"/>
-                <w:szCs w:val="20"/>
-              </w:rPr>
-            </w:pPr>
-          </w:p>
-          <w:p>
-            <w:pPr>
-              <w:rPr>
-                <w:rFonts w:cs="Arial"/>
-                <w:sz w:val="20"/>
-                <w:szCs w:val="20"/>
-              </w:rPr>
-            </w:pPr>
-          </w:p>
-          <w:p>
-            <w:pPr>
-              <w:rPr>
-                <w:rFonts w:cs="Arial"/>
-                <w:sz w:val="20"/>
-                <w:szCs w:val="20"/>
-              </w:rPr>
-            </w:pPr>
-          </w:p>
-          <w:p>
-            <w:pPr>
-              <w:rPr>
-                <w:rFonts w:cs="Arial"/>
-                <w:sz w:val="20"/>
-                <w:szCs w:val="20"/>
-              </w:rPr>
-            </w:pPr>
-          </w:p>
-          <w:p>
-            <w:pPr>
-              <w:rPr>
-                <w:rFonts w:cs="Arial"/>
-                <w:sz w:val="20"/>
-                <w:szCs w:val="20"/>
-              </w:rPr>
-            </w:pPr>
-          </w:p>
-          <w:p>
-            <w:pPr>
-              <w:rPr>
-                <w:rFonts w:cs="Arial"/>
-                <w:sz w:val="20"/>
-                <w:szCs w:val="20"/>
+                <w:sz w:val="22"/>
+                <w:szCs w:val="22"/>
               </w:rPr>
             </w:pPr>
           </w:p>
@@ -1287,6 +1380,14 @@
                 <w:szCs w:val="20"/>
               </w:rPr>
             </w:pPr>
+            <w:r>
+              <w:rPr>
+                <w:rFonts w:cs="Arial"/>
+                <w:sz w:val="20"/>
+                <w:szCs w:val="20"/>
+              </w:rPr>
+              <w:t>Keine</w:t>
+            </w:r>
           </w:p>
         </w:tc>
       </w:tr>
@@ -1743,9 +1844,61 @@
                 <w:rFonts w:cs="Arial"/>
                 <w:sz w:val="22"/>
                 <w:szCs w:val="20"/>
-                <w:lang w:val="en-GB"/>
-              </w:rPr>
-            </w:pPr>
+              </w:rPr>
+            </w:pPr>
+            <w:r>
+              <w:rPr>
+                <w:rFonts w:cs="Arial"/>
+                <w:sz w:val="22"/>
+                <w:szCs w:val="20"/>
+              </w:rPr>
+              <w:t>Rick Pleeging</w:t>
+            </w:r>
+          </w:p>
+          <w:p>
+            <w:pPr>
+              <w:rPr>
+                <w:rFonts w:cs="Arial"/>
+                <w:sz w:val="22"/>
+                <w:szCs w:val="20"/>
+              </w:rPr>
+            </w:pPr>
+            <w:r>
+              <w:rPr>
+                <w:rFonts w:cs="Arial"/>
+                <w:sz w:val="22"/>
+                <w:szCs w:val="20"/>
+              </w:rPr>
+              <w:t xml:space="preserve">Ibrahim </w:t>
+            </w:r>
+            <w:proofErr w:type="spellStart"/>
+            <w:r>
+              <w:rPr>
+                <w:rFonts w:cs="Arial"/>
+                <w:sz w:val="22"/>
+                <w:szCs w:val="20"/>
+              </w:rPr>
+              <w:t>Husssein</w:t>
+            </w:r>
+            <w:proofErr w:type="spellEnd"/>
+          </w:p>
+          <w:p>
+            <w:pPr>
+              <w:rPr>
+                <w:rFonts w:cs="Arial"/>
+                <w:sz w:val="22"/>
+                <w:szCs w:val="20"/>
+                <w:lang w:val="en-GB"/>
+              </w:rPr>
+            </w:pPr>
+            <w:r>
+              <w:rPr>
+                <w:rFonts w:cs="Arial"/>
+                <w:sz w:val="22"/>
+                <w:szCs w:val="20"/>
+              </w:rPr>
+              <w:t>Hannes Prochaska</w:t>
+            </w:r>
           </w:p>
         </w:tc>
       </w:tr>
@@ -1811,16 +1964,15 @@
                 <w:lang w:val="en-GB"/>
               </w:rPr>
             </w:pPr>
-          </w:p>
-          <w:p>
-            <w:pPr>
+            <w:r>
               <w:rPr>
                 <w:rFonts w:cs="Arial"/>
                 <w:sz w:val="22"/>
                 <w:szCs w:val="20"/>
                 <w:lang w:val="en-GB"/>
               </w:rPr>
-            </w:pPr>
+              <w:t>2024/2025</w:t>
+            </w:r>
           </w:p>
         </w:tc>
       </w:tr>
@@ -1866,6 +2018,15 @@
                 <w:lang w:val="en-GB"/>
               </w:rPr>
             </w:pPr>
+            <w:r>
+              <w:rPr>
+                <w:rFonts w:cs="Arial"/>
+                <w:sz w:val="22"/>
+                <w:szCs w:val="20"/>
+                <w:lang w:val="en-GB"/>
+              </w:rPr>
+              <w:t>Open Warehouse API</w:t>
+            </w:r>
           </w:p>
         </w:tc>
       </w:tr>
@@ -1930,6 +2091,15 @@
                 <w:lang w:val="en-GB"/>
               </w:rPr>
             </w:pPr>
+            <w:r>
+              <w:rPr>
+                <w:rFonts w:cs="Arial"/>
+                <w:sz w:val="22"/>
+                <w:szCs w:val="20"/>
+                <w:lang w:val="en-GB"/>
+              </w:rPr>
+              <w:t>None</w:t>
+            </w:r>
           </w:p>
         </w:tc>
       </w:tr>
@@ -1994,101 +2164,20 @@
             <w:pPr>
               <w:rPr>
                 <w:rFonts w:cs="Arial"/>
-                <w:sz w:val="20"/>
-                <w:szCs w:val="20"/>
-                <w:lang w:val="en-GB"/>
-              </w:rPr>
-            </w:pPr>
-          </w:p>
-          <w:p>
-            <w:pPr>
-              <w:rPr>
-                <w:rFonts w:cs="Arial"/>
-                <w:sz w:val="20"/>
-                <w:szCs w:val="20"/>
-                <w:lang w:val="en-GB"/>
-              </w:rPr>
-            </w:pPr>
-          </w:p>
-          <w:p>
-            <w:pPr>
-              <w:rPr>
-                <w:rFonts w:cs="Arial"/>
-                <w:sz w:val="20"/>
-                <w:szCs w:val="20"/>
-                <w:lang w:val="en-GB"/>
-              </w:rPr>
-            </w:pPr>
-          </w:p>
-          <w:p>
-            <w:pPr>
-              <w:rPr>
-                <w:rFonts w:cs="Arial"/>
-                <w:sz w:val="20"/>
-                <w:szCs w:val="20"/>
-                <w:lang w:val="en-GB"/>
-              </w:rPr>
-            </w:pPr>
-          </w:p>
-          <w:p>
-            <w:pPr>
-              <w:rPr>
-                <w:rFonts w:cs="Arial"/>
-                <w:sz w:val="20"/>
-                <w:szCs w:val="20"/>
-                <w:lang w:val="en-GB"/>
-              </w:rPr>
-            </w:pPr>
-          </w:p>
-          <w:p>
-            <w:pPr>
-              <w:rPr>
-                <w:rFonts w:cs="Arial"/>
-                <w:sz w:val="20"/>
-                <w:szCs w:val="20"/>
-                <w:lang w:val="en-GB"/>
-              </w:rPr>
-            </w:pPr>
-          </w:p>
-          <w:p>
-            <w:pPr>
-              <w:rPr>
-                <w:rFonts w:cs="Arial"/>
-                <w:sz w:val="20"/>
-                <w:szCs w:val="20"/>
-                <w:lang w:val="en-GB"/>
-              </w:rPr>
-            </w:pPr>
-          </w:p>
-          <w:p>
-            <w:pPr>
-              <w:rPr>
-                <w:rFonts w:cs="Arial"/>
-                <w:sz w:val="20"/>
-                <w:szCs w:val="20"/>
-                <w:lang w:val="en-GB"/>
-              </w:rPr>
-            </w:pPr>
-          </w:p>
-          <w:p>
-            <w:pPr>
-              <w:rPr>
-                <w:rFonts w:cs="Arial"/>
-                <w:sz w:val="20"/>
-                <w:szCs w:val="20"/>
-                <w:lang w:val="en-GB"/>
-              </w:rPr>
-            </w:pPr>
-          </w:p>
-          <w:p>
-            <w:pPr>
-              <w:rPr>
-                <w:rFonts w:cs="Arial"/>
-                <w:sz w:val="20"/>
-                <w:szCs w:val="20"/>
-                <w:lang w:val="en-GB"/>
-              </w:rPr>
-            </w:pPr>
+                <w:sz w:val="22"/>
+                <w:szCs w:val="22"/>
+                <w:lang w:val="en-GB"/>
+              </w:rPr>
+            </w:pPr>
+            <w:r>
+              <w:rPr>
+                <w:rFonts w:cs="Arial"/>
+                <w:sz w:val="22"/>
+                <w:szCs w:val="22"/>
+                <w:lang w:val="en-GB"/>
+              </w:rPr>
+              <w:t>Application programming interfaces (APIs) are to be developed that can be used in warehouse management systems. They should be clearly documented and tested. They should also be publicly accessible.</w:t>
+            </w:r>
           </w:p>
         </w:tc>
       </w:tr>
@@ -3020,6 +3109,15 @@
                 <w:lang w:val="en-GB"/>
               </w:rPr>
             </w:pPr>
+            <w:r>
+              <w:rPr>
+                <w:rFonts w:cs="Arial"/>
+                <w:sz w:val="22"/>
+                <w:szCs w:val="22"/>
+                <w:lang w:val="en-GB"/>
+              </w:rPr>
+              <w:t>None</w:t>
+            </w:r>
           </w:p>
         </w:tc>
       </w:tr>
@@ -3342,7 +3440,7 @@
 </file>
 
 <file path=word/endnotes.xml><?xml version="1.0" encoding="utf-8"?>
-<w:endnotes xmlns:wpc="http://schemas.microsoft.com/office/word/2010/wordprocessingCanvas" xmlns:cx="http://schemas.microsoft.com/office/drawing/2014/chartex" xmlns:cx1="http://schemas.microsoft.com/office/drawing/2015/9/8/chartex" xmlns:cx2="http://schemas.microsoft.com/office/drawing/2015/10/21/chartex" xmlns:cx3="http://schemas.microsoft.com/office/drawing/2016/5/9/chartex" xmlns:cx4="http://schemas.microsoft.com/office/drawing/2016/5/10/chartex" xmlns:cx5="http://schemas.microsoft.com/office/drawing/2016/5/11/chartex" xmlns:cx6="http://schemas.microsoft.com/office/drawing/2016/5/12/chartex" xmlns:cx7="http://schemas.microsoft.com/office/drawing/2016/5/13/chartex" xmlns:cx8="http://schemas.microsoft.com/office/drawing/2016/5/14/chartex" xmlns:mc="http://schemas.openxmlformats.org/markup-compatibility/2006" xmlns:aink="http://schemas.microsoft.com/office/drawing/2016/ink" xmlns:am3d="http://schemas.microsoft.com/office/drawing/2017/model3d" xmlns:o="urn:schemas-microsoft-com:office:office" xmlns:oel="http://schemas.microsoft.com/office/2019/extlst" xmlns:r="http://schemas.openxmlformats.org/officeDocument/2006/relationships" xmlns:m="http://schemas.openxmlformats.org/officeDocument/2006/math" xmlns:v="urn:schemas-microsoft-com:vml" xmlns:wp14="http://schemas.microsoft.com/office/word/2010/wordprocessingDrawing" xmlns:wp="http://schemas.openxmlformats.org/drawingml/2006/wordprocessingDrawing" xmlns:w10="urn:schemas-microsoft-com:office:word" xmlns:w="http://schemas.openxmlformats.org/wordprocessingml/2006/main" xmlns:w14="http://schemas.microsoft.com/office/word/2010/wordml" xmlns:w15="http://schemas.microsoft.com/office/word/2012/wordml" xmlns:w16cex="http://schemas.microsoft.com/office/word/2018/wordml/cex" xmlns:w16cid="http://schemas.microsoft.com/office/word/2016/wordml/cid" xmlns:w16="http://schemas.microsoft.com/office/word/2018/wordml" xmlns:w16du="http://schemas.microsoft.com/office/word/2023/wordml/word16du" xmlns:w16sdtdh="http://schemas.microsoft.com/office/word/2020/wordml/sdtdatahash" xmlns:w16se="http://schemas.microsoft.com/office/word/2015/wordml/symex" xmlns:wpg="http://schemas.microsoft.com/office/word/2010/wordprocessingGroup" xmlns:wpi="http://schemas.microsoft.com/office/word/2010/wordprocessingInk" xmlns:wne="http://schemas.microsoft.com/office/word/2006/wordml" xmlns:wps="http://schemas.microsoft.com/office/word/2010/wordprocessingShape" mc:Ignorable="w14 w15 w16se w16cid w16 w16cex w16sdtdh w16du wp14">
+<w:endnotes xmlns:wpc="http://schemas.microsoft.com/office/word/2010/wordprocessingCanvas" xmlns:cx="http://schemas.microsoft.com/office/drawing/2014/chartex" xmlns:cx1="http://schemas.microsoft.com/office/drawing/2015/9/8/chartex" xmlns:cx2="http://schemas.microsoft.com/office/drawing/2015/10/21/chartex" xmlns:cx3="http://schemas.microsoft.com/office/drawing/2016/5/9/chartex" xmlns:cx4="http://schemas.microsoft.com/office/drawing/2016/5/10/chartex" xmlns:cx5="http://schemas.microsoft.com/office/drawing/2016/5/11/chartex" xmlns:cx6="http://schemas.microsoft.com/office/drawing/2016/5/12/chartex" xmlns:cx7="http://schemas.microsoft.com/office/drawing/2016/5/13/chartex" xmlns:cx8="http://schemas.microsoft.com/office/drawing/2016/5/14/chartex" xmlns:mc="http://schemas.openxmlformats.org/markup-compatibility/2006" xmlns:aink="http://schemas.microsoft.com/office/drawing/2016/ink" xmlns:am3d="http://schemas.microsoft.com/office/drawing/2017/model3d" xmlns:o="urn:schemas-microsoft-com:office:office" xmlns:oel="http://schemas.microsoft.com/office/2019/extlst" xmlns:r="http://schemas.openxmlformats.org/officeDocument/2006/relationships" xmlns:m="http://schemas.openxmlformats.org/officeDocument/2006/math" xmlns:v="urn:schemas-microsoft-com:vml" xmlns:wp14="http://schemas.microsoft.com/office/word/2010/wordprocessingDrawing" xmlns:wp="http://schemas.openxmlformats.org/drawingml/2006/wordprocessingDrawing" xmlns:w10="urn:schemas-microsoft-com:office:word" xmlns:w="http://schemas.openxmlformats.org/wordprocessingml/2006/main" xmlns:w14="http://schemas.microsoft.com/office/word/2010/wordml" xmlns:w15="http://schemas.microsoft.com/office/word/2012/wordml" xmlns:w16cex="http://schemas.microsoft.com/office/word/2018/wordml/cex" xmlns:w16cid="http://schemas.microsoft.com/office/word/2016/wordml/cid" xmlns:w16="http://schemas.microsoft.com/office/word/2018/wordml" xmlns:w16du="http://schemas.microsoft.com/office/word/2023/wordml/word16du" xmlns:w16sdtdh="http://schemas.microsoft.com/office/word/2020/wordml/sdtdatahash" xmlns:w16sdtfl="http://schemas.microsoft.com/office/word/2024/wordml/sdtformatlock" xmlns:w16se="http://schemas.microsoft.com/office/word/2015/wordml/symex" xmlns:wpg="http://schemas.microsoft.com/office/word/2010/wordprocessingGroup" xmlns:wpi="http://schemas.microsoft.com/office/word/2010/wordprocessingInk" xmlns:wne="http://schemas.microsoft.com/office/word/2006/wordml" xmlns:wps="http://schemas.microsoft.com/office/word/2010/wordprocessingShape" mc:Ignorable="w14 w15 w16se w16cid w16 w16cex w16sdtdh w16sdtfl w16du wp14">
   <w:endnote w:type="separator" w:id="-1">
     <w:p>
       <w:pPr>
@@ -3361,7 +3459,7 @@
 </file>
 
 <file path=word/footer1.xml><?xml version="1.0" encoding="utf-8"?>
-<w:ftr xmlns:wpc="http://schemas.microsoft.com/office/word/2010/wordprocessingCanvas" xmlns:cx="http://schemas.microsoft.com/office/drawing/2014/chartex" xmlns:cx1="http://schemas.microsoft.com/office/drawing/2015/9/8/chartex" xmlns:cx2="http://schemas.microsoft.com/office/drawing/2015/10/21/chartex" xmlns:cx3="http://schemas.microsoft.com/office/drawing/2016/5/9/chartex" xmlns:cx4="http://schemas.microsoft.com/office/drawing/2016/5/10/chartex" xmlns:cx5="http://schemas.microsoft.com/office/drawing/2016/5/11/chartex" xmlns:cx6="http://schemas.microsoft.com/office/drawing/2016/5/12/chartex" xmlns:cx7="http://schemas.microsoft.com/office/drawing/2016/5/13/chartex" xmlns:cx8="http://schemas.microsoft.com/office/drawing/2016/5/14/chartex" xmlns:mc="http://schemas.openxmlformats.org/markup-compatibility/2006" xmlns:aink="http://schemas.microsoft.com/office/drawing/2016/ink" xmlns:am3d="http://schemas.microsoft.com/office/drawing/2017/model3d" xmlns:o="urn:schemas-microsoft-com:office:office" xmlns:oel="http://schemas.microsoft.com/office/2019/extlst" xmlns:r="http://schemas.openxmlformats.org/officeDocument/2006/relationships" xmlns:m="http://schemas.openxmlformats.org/officeDocument/2006/math" xmlns:v="urn:schemas-microsoft-com:vml" xmlns:wp14="http://schemas.microsoft.com/office/word/2010/wordprocessingDrawing" xmlns:wp="http://schemas.openxmlformats.org/drawingml/2006/wordprocessingDrawing" xmlns:w10="urn:schemas-microsoft-com:office:word" xmlns:w="http://schemas.openxmlformats.org/wordprocessingml/2006/main" xmlns:w14="http://schemas.microsoft.com/office/word/2010/wordml" xmlns:w15="http://schemas.microsoft.com/office/word/2012/wordml" xmlns:w16cex="http://schemas.microsoft.com/office/word/2018/wordml/cex" xmlns:w16cid="http://schemas.microsoft.com/office/word/2016/wordml/cid" xmlns:w16="http://schemas.microsoft.com/office/word/2018/wordml" xmlns:w16du="http://schemas.microsoft.com/office/word/2023/wordml/word16du" xmlns:w16sdtdh="http://schemas.microsoft.com/office/word/2020/wordml/sdtdatahash" xmlns:w16se="http://schemas.microsoft.com/office/word/2015/wordml/symex" xmlns:wpg="http://schemas.microsoft.com/office/word/2010/wordprocessingGroup" xmlns:wpi="http://schemas.microsoft.com/office/word/2010/wordprocessingInk" xmlns:wne="http://schemas.microsoft.com/office/word/2006/wordml" xmlns:wps="http://schemas.microsoft.com/office/word/2010/wordprocessingShape" mc:Ignorable="w14 w15 w16se w16cid w16 w16cex w16sdtdh w16du wp14">
+<w:ftr xmlns:wpc="http://schemas.microsoft.com/office/word/2010/wordprocessingCanvas" xmlns:cx="http://schemas.microsoft.com/office/drawing/2014/chartex" xmlns:cx1="http://schemas.microsoft.com/office/drawing/2015/9/8/chartex" xmlns:cx2="http://schemas.microsoft.com/office/drawing/2015/10/21/chartex" xmlns:cx3="http://schemas.microsoft.com/office/drawing/2016/5/9/chartex" xmlns:cx4="http://schemas.microsoft.com/office/drawing/2016/5/10/chartex" xmlns:cx5="http://schemas.microsoft.com/office/drawing/2016/5/11/chartex" xmlns:cx6="http://schemas.microsoft.com/office/drawing/2016/5/12/chartex" xmlns:cx7="http://schemas.microsoft.com/office/drawing/2016/5/13/chartex" xmlns:cx8="http://schemas.microsoft.com/office/drawing/2016/5/14/chartex" xmlns:mc="http://schemas.openxmlformats.org/markup-compatibility/2006" xmlns:aink="http://schemas.microsoft.com/office/drawing/2016/ink" xmlns:am3d="http://schemas.microsoft.com/office/drawing/2017/model3d" xmlns:o="urn:schemas-microsoft-com:office:office" xmlns:oel="http://schemas.microsoft.com/office/2019/extlst" xmlns:r="http://schemas.openxmlformats.org/officeDocument/2006/relationships" xmlns:m="http://schemas.openxmlformats.org/officeDocument/2006/math" xmlns:v="urn:schemas-microsoft-com:vml" xmlns:wp14="http://schemas.microsoft.com/office/word/2010/wordprocessingDrawing" xmlns:wp="http://schemas.openxmlformats.org/drawingml/2006/wordprocessingDrawing" xmlns:w10="urn:schemas-microsoft-com:office:word" xmlns:w="http://schemas.openxmlformats.org/wordprocessingml/2006/main" xmlns:w14="http://schemas.microsoft.com/office/word/2010/wordml" xmlns:w15="http://schemas.microsoft.com/office/word/2012/wordml" xmlns:w16cex="http://schemas.microsoft.com/office/word/2018/wordml/cex" xmlns:w16cid="http://schemas.microsoft.com/office/word/2016/wordml/cid" xmlns:w16="http://schemas.microsoft.com/office/word/2018/wordml" xmlns:w16du="http://schemas.microsoft.com/office/word/2023/wordml/word16du" xmlns:w16sdtdh="http://schemas.microsoft.com/office/word/2020/wordml/sdtdatahash" xmlns:w16sdtfl="http://schemas.microsoft.com/office/word/2024/wordml/sdtformatlock" xmlns:w16se="http://schemas.microsoft.com/office/word/2015/wordml/symex" xmlns:wpg="http://schemas.microsoft.com/office/word/2010/wordprocessingGroup" xmlns:wpi="http://schemas.microsoft.com/office/word/2010/wordprocessingInk" xmlns:wne="http://schemas.microsoft.com/office/word/2006/wordml" xmlns:wps="http://schemas.microsoft.com/office/word/2010/wordprocessingShape" mc:Ignorable="w14 w15 w16se w16cid w16 w16cex w16sdtdh w16sdtfl w16du wp14">
   <w:p>
     <w:pPr>
       <w:pStyle w:val="Fuzeile"/>
@@ -3371,7 +3469,7 @@
 </file>
 
 <file path=word/footer2.xml><?xml version="1.0" encoding="utf-8"?>
-<w:ftr xmlns:wpc="http://schemas.microsoft.com/office/word/2010/wordprocessingCanvas" xmlns:cx="http://schemas.microsoft.com/office/drawing/2014/chartex" xmlns:cx1="http://schemas.microsoft.com/office/drawing/2015/9/8/chartex" xmlns:cx2="http://schemas.microsoft.com/office/drawing/2015/10/21/chartex" xmlns:cx3="http://schemas.microsoft.com/office/drawing/2016/5/9/chartex" xmlns:cx4="http://schemas.microsoft.com/office/drawing/2016/5/10/chartex" xmlns:cx5="http://schemas.microsoft.com/office/drawing/2016/5/11/chartex" xmlns:cx6="http://schemas.microsoft.com/office/drawing/2016/5/12/chartex" xmlns:cx7="http://schemas.microsoft.com/office/drawing/2016/5/13/chartex" xmlns:cx8="http://schemas.microsoft.com/office/drawing/2016/5/14/chartex" xmlns:mc="http://schemas.openxmlformats.org/markup-compatibility/2006" xmlns:aink="http://schemas.microsoft.com/office/drawing/2016/ink" xmlns:am3d="http://schemas.microsoft.com/office/drawing/2017/model3d" xmlns:o="urn:schemas-microsoft-com:office:office" xmlns:oel="http://schemas.microsoft.com/office/2019/extlst" xmlns:r="http://schemas.openxmlformats.org/officeDocument/2006/relationships" xmlns:m="http://schemas.openxmlformats.org/officeDocument/2006/math" xmlns:v="urn:schemas-microsoft-com:vml" xmlns:wp14="http://schemas.microsoft.com/office/word/2010/wordprocessingDrawing" xmlns:wp="http://schemas.openxmlformats.org/drawingml/2006/wordprocessingDrawing" xmlns:w10="urn:schemas-microsoft-com:office:word" xmlns:w="http://schemas.openxmlformats.org/wordprocessingml/2006/main" xmlns:w14="http://schemas.microsoft.com/office/word/2010/wordml" xmlns:w15="http://schemas.microsoft.com/office/word/2012/wordml" xmlns:w16cex="http://schemas.microsoft.com/office/word/2018/wordml/cex" xmlns:w16cid="http://schemas.microsoft.com/office/word/2016/wordml/cid" xmlns:w16="http://schemas.microsoft.com/office/word/2018/wordml" xmlns:w16du="http://schemas.microsoft.com/office/word/2023/wordml/word16du" xmlns:w16sdtdh="http://schemas.microsoft.com/office/word/2020/wordml/sdtdatahash" xmlns:w16se="http://schemas.microsoft.com/office/word/2015/wordml/symex" xmlns:wpg="http://schemas.microsoft.com/office/word/2010/wordprocessingGroup" xmlns:wpi="http://schemas.microsoft.com/office/word/2010/wordprocessingInk" xmlns:wne="http://schemas.microsoft.com/office/word/2006/wordml" xmlns:wps="http://schemas.microsoft.com/office/word/2010/wordprocessingShape" mc:Ignorable="w14 w15 w16se w16cid w16 w16cex w16sdtdh w16du wp14">
+<w:ftr xmlns:wpc="http://schemas.microsoft.com/office/word/2010/wordprocessingCanvas" xmlns:cx="http://schemas.microsoft.com/office/drawing/2014/chartex" xmlns:cx1="http://schemas.microsoft.com/office/drawing/2015/9/8/chartex" xmlns:cx2="http://schemas.microsoft.com/office/drawing/2015/10/21/chartex" xmlns:cx3="http://schemas.microsoft.com/office/drawing/2016/5/9/chartex" xmlns:cx4="http://schemas.microsoft.com/office/drawing/2016/5/10/chartex" xmlns:cx5="http://schemas.microsoft.com/office/drawing/2016/5/11/chartex" xmlns:cx6="http://schemas.microsoft.com/office/drawing/2016/5/12/chartex" xmlns:cx7="http://schemas.microsoft.com/office/drawing/2016/5/13/chartex" xmlns:cx8="http://schemas.microsoft.com/office/drawing/2016/5/14/chartex" xmlns:mc="http://schemas.openxmlformats.org/markup-compatibility/2006" xmlns:aink="http://schemas.microsoft.com/office/drawing/2016/ink" xmlns:am3d="http://schemas.microsoft.com/office/drawing/2017/model3d" xmlns:o="urn:schemas-microsoft-com:office:office" xmlns:oel="http://schemas.microsoft.com/office/2019/extlst" xmlns:r="http://schemas.openxmlformats.org/officeDocument/2006/relationships" xmlns:m="http://schemas.openxmlformats.org/officeDocument/2006/math" xmlns:v="urn:schemas-microsoft-com:vml" xmlns:wp14="http://schemas.microsoft.com/office/word/2010/wordprocessingDrawing" xmlns:wp="http://schemas.openxmlformats.org/drawingml/2006/wordprocessingDrawing" xmlns:w10="urn:schemas-microsoft-com:office:word" xmlns:w="http://schemas.openxmlformats.org/wordprocessingml/2006/main" xmlns:w14="http://schemas.microsoft.com/office/word/2010/wordml" xmlns:w15="http://schemas.microsoft.com/office/word/2012/wordml" xmlns:w16cex="http://schemas.microsoft.com/office/word/2018/wordml/cex" xmlns:w16cid="http://schemas.microsoft.com/office/word/2016/wordml/cid" xmlns:w16="http://schemas.microsoft.com/office/word/2018/wordml" xmlns:w16du="http://schemas.microsoft.com/office/word/2023/wordml/word16du" xmlns:w16sdtdh="http://schemas.microsoft.com/office/word/2020/wordml/sdtdatahash" xmlns:w16sdtfl="http://schemas.microsoft.com/office/word/2024/wordml/sdtformatlock" xmlns:w16se="http://schemas.microsoft.com/office/word/2015/wordml/symex" xmlns:wpg="http://schemas.microsoft.com/office/word/2010/wordprocessingGroup" xmlns:wpi="http://schemas.microsoft.com/office/word/2010/wordprocessingInk" xmlns:wne="http://schemas.microsoft.com/office/word/2006/wordml" xmlns:wps="http://schemas.microsoft.com/office/word/2010/wordprocessingShape" mc:Ignorable="w14 w15 w16se w16cid w16 w16cex w16sdtdh w16sdtfl w16du wp14">
   <w:p>
     <w:pPr>
       <w:pStyle w:val="Fuzeile"/>
@@ -3391,7 +3489,7 @@
 </file>
 
 <file path=word/footer3.xml><?xml version="1.0" encoding="utf-8"?>
-<w:ftr xmlns:wpc="http://schemas.microsoft.com/office/word/2010/wordprocessingCanvas" xmlns:cx="http://schemas.microsoft.com/office/drawing/2014/chartex" xmlns:cx1="http://schemas.microsoft.com/office/drawing/2015/9/8/chartex" xmlns:cx2="http://schemas.microsoft.com/office/drawing/2015/10/21/chartex" xmlns:cx3="http://schemas.microsoft.com/office/drawing/2016/5/9/chartex" xmlns:cx4="http://schemas.microsoft.com/office/drawing/2016/5/10/chartex" xmlns:cx5="http://schemas.microsoft.com/office/drawing/2016/5/11/chartex" xmlns:cx6="http://schemas.microsoft.com/office/drawing/2016/5/12/chartex" xmlns:cx7="http://schemas.microsoft.com/office/drawing/2016/5/13/chartex" xmlns:cx8="http://schemas.microsoft.com/office/drawing/2016/5/14/chartex" xmlns:mc="http://schemas.openxmlformats.org/markup-compatibility/2006" xmlns:aink="http://schemas.microsoft.com/office/drawing/2016/ink" xmlns:am3d="http://schemas.microsoft.com/office/drawing/2017/model3d" xmlns:o="urn:schemas-microsoft-com:office:office" xmlns:oel="http://schemas.microsoft.com/office/2019/extlst" xmlns:r="http://schemas.openxmlformats.org/officeDocument/2006/relationships" xmlns:m="http://schemas.openxmlformats.org/officeDocument/2006/math" xmlns:v="urn:schemas-microsoft-com:vml" xmlns:wp14="http://schemas.microsoft.com/office/word/2010/wordprocessingDrawing" xmlns:wp="http://schemas.openxmlformats.org/drawingml/2006/wordprocessingDrawing" xmlns:w10="urn:schemas-microsoft-com:office:word" xmlns:w="http://schemas.openxmlformats.org/wordprocessingml/2006/main" xmlns:w14="http://schemas.microsoft.com/office/word/2010/wordml" xmlns:w15="http://schemas.microsoft.com/office/word/2012/wordml" xmlns:w16cex="http://schemas.microsoft.com/office/word/2018/wordml/cex" xmlns:w16cid="http://schemas.microsoft.com/office/word/2016/wordml/cid" xmlns:w16="http://schemas.microsoft.com/office/word/2018/wordml" xmlns:w16du="http://schemas.microsoft.com/office/word/2023/wordml/word16du" xmlns:w16sdtdh="http://schemas.microsoft.com/office/word/2020/wordml/sdtdatahash" xmlns:w16se="http://schemas.microsoft.com/office/word/2015/wordml/symex" xmlns:wpg="http://schemas.microsoft.com/office/word/2010/wordprocessingGroup" xmlns:wpi="http://schemas.microsoft.com/office/word/2010/wordprocessingInk" xmlns:wne="http://schemas.microsoft.com/office/word/2006/wordml" xmlns:wps="http://schemas.microsoft.com/office/word/2010/wordprocessingShape" mc:Ignorable="w14 w15 w16se w16cid w16 w16cex w16sdtdh w16du wp14">
+<w:ftr xmlns:wpc="http://schemas.microsoft.com/office/word/2010/wordprocessingCanvas" xmlns:cx="http://schemas.microsoft.com/office/drawing/2014/chartex" xmlns:cx1="http://schemas.microsoft.com/office/drawing/2015/9/8/chartex" xmlns:cx2="http://schemas.microsoft.com/office/drawing/2015/10/21/chartex" xmlns:cx3="http://schemas.microsoft.com/office/drawing/2016/5/9/chartex" xmlns:cx4="http://schemas.microsoft.com/office/drawing/2016/5/10/chartex" xmlns:cx5="http://schemas.microsoft.com/office/drawing/2016/5/11/chartex" xmlns:cx6="http://schemas.microsoft.com/office/drawing/2016/5/12/chartex" xmlns:cx7="http://schemas.microsoft.com/office/drawing/2016/5/13/chartex" xmlns:cx8="http://schemas.microsoft.com/office/drawing/2016/5/14/chartex" xmlns:mc="http://schemas.openxmlformats.org/markup-compatibility/2006" xmlns:aink="http://schemas.microsoft.com/office/drawing/2016/ink" xmlns:am3d="http://schemas.microsoft.com/office/drawing/2017/model3d" xmlns:o="urn:schemas-microsoft-com:office:office" xmlns:oel="http://schemas.microsoft.com/office/2019/extlst" xmlns:r="http://schemas.openxmlformats.org/officeDocument/2006/relationships" xmlns:m="http://schemas.openxmlformats.org/officeDocument/2006/math" xmlns:v="urn:schemas-microsoft-com:vml" xmlns:wp14="http://schemas.microsoft.com/office/word/2010/wordprocessingDrawing" xmlns:wp="http://schemas.openxmlformats.org/drawingml/2006/wordprocessingDrawing" xmlns:w10="urn:schemas-microsoft-com:office:word" xmlns:w="http://schemas.openxmlformats.org/wordprocessingml/2006/main" xmlns:w14="http://schemas.microsoft.com/office/word/2010/wordml" xmlns:w15="http://schemas.microsoft.com/office/word/2012/wordml" xmlns:w16cex="http://schemas.microsoft.com/office/word/2018/wordml/cex" xmlns:w16cid="http://schemas.microsoft.com/office/word/2016/wordml/cid" xmlns:w16="http://schemas.microsoft.com/office/word/2018/wordml" xmlns:w16du="http://schemas.microsoft.com/office/word/2023/wordml/word16du" xmlns:w16sdtdh="http://schemas.microsoft.com/office/word/2020/wordml/sdtdatahash" xmlns:w16sdtfl="http://schemas.microsoft.com/office/word/2024/wordml/sdtformatlock" xmlns:w16se="http://schemas.microsoft.com/office/word/2015/wordml/symex" xmlns:wpg="http://schemas.microsoft.com/office/word/2010/wordprocessingGroup" xmlns:wpi="http://schemas.microsoft.com/office/word/2010/wordprocessingInk" xmlns:wne="http://schemas.microsoft.com/office/word/2006/wordml" xmlns:wps="http://schemas.microsoft.com/office/word/2010/wordprocessingShape" mc:Ignorable="w14 w15 w16se w16cid w16 w16cex w16sdtdh w16sdtfl w16du wp14">
   <w:p>
     <w:pPr>
       <w:pStyle w:val="Fuzeile"/>
@@ -3401,7 +3499,7 @@
 </file>
 
 <file path=word/footer4.xml><?xml version="1.0" encoding="utf-8"?>
-<w:ftr xmlns:wpc="http://schemas.microsoft.com/office/word/2010/wordprocessingCanvas" xmlns:cx="http://schemas.microsoft.com/office/drawing/2014/chartex" xmlns:cx1="http://schemas.microsoft.com/office/drawing/2015/9/8/chartex" xmlns:cx2="http://schemas.microsoft.com/office/drawing/2015/10/21/chartex" xmlns:cx3="http://schemas.microsoft.com/office/drawing/2016/5/9/chartex" xmlns:cx4="http://schemas.microsoft.com/office/drawing/2016/5/10/chartex" xmlns:cx5="http://schemas.microsoft.com/office/drawing/2016/5/11/chartex" xmlns:cx6="http://schemas.microsoft.com/office/drawing/2016/5/12/chartex" xmlns:cx7="http://schemas.microsoft.com/office/drawing/2016/5/13/chartex" xmlns:cx8="http://schemas.microsoft.com/office/drawing/2016/5/14/chartex" xmlns:mc="http://schemas.openxmlformats.org/markup-compatibility/2006" xmlns:aink="http://schemas.microsoft.com/office/drawing/2016/ink" xmlns:am3d="http://schemas.microsoft.com/office/drawing/2017/model3d" xmlns:o="urn:schemas-microsoft-com:office:office" xmlns:oel="http://schemas.microsoft.com/office/2019/extlst" xmlns:r="http://schemas.openxmlformats.org/officeDocument/2006/relationships" xmlns:m="http://schemas.openxmlformats.org/officeDocument/2006/math" xmlns:v="urn:schemas-microsoft-com:vml" xmlns:wp14="http://schemas.microsoft.com/office/word/2010/wordprocessingDrawing" xmlns:wp="http://schemas.openxmlformats.org/drawingml/2006/wordprocessingDrawing" xmlns:w10="urn:schemas-microsoft-com:office:word" xmlns:w="http://schemas.openxmlformats.org/wordprocessingml/2006/main" xmlns:w14="http://schemas.microsoft.com/office/word/2010/wordml" xmlns:w15="http://schemas.microsoft.com/office/word/2012/wordml" xmlns:w16cex="http://schemas.microsoft.com/office/word/2018/wordml/cex" xmlns:w16cid="http://schemas.microsoft.com/office/word/2016/wordml/cid" xmlns:w16="http://schemas.microsoft.com/office/word/2018/wordml" xmlns:w16du="http://schemas.microsoft.com/office/word/2023/wordml/word16du" xmlns:w16sdtdh="http://schemas.microsoft.com/office/word/2020/wordml/sdtdatahash" xmlns:w16se="http://schemas.microsoft.com/office/word/2015/wordml/symex" xmlns:wpg="http://schemas.microsoft.com/office/word/2010/wordprocessingGroup" xmlns:wpi="http://schemas.microsoft.com/office/word/2010/wordprocessingInk" xmlns:wne="http://schemas.microsoft.com/office/word/2006/wordml" xmlns:wps="http://schemas.microsoft.com/office/word/2010/wordprocessingShape" mc:Ignorable="w14 w15 w16se w16cid w16 w16cex w16sdtdh w16du wp14">
+<w:ftr xmlns:wpc="http://schemas.microsoft.com/office/word/2010/wordprocessingCanvas" xmlns:cx="http://schemas.microsoft.com/office/drawing/2014/chartex" xmlns:cx1="http://schemas.microsoft.com/office/drawing/2015/9/8/chartex" xmlns:cx2="http://schemas.microsoft.com/office/drawing/2015/10/21/chartex" xmlns:cx3="http://schemas.microsoft.com/office/drawing/2016/5/9/chartex" xmlns:cx4="http://schemas.microsoft.com/office/drawing/2016/5/10/chartex" xmlns:cx5="http://schemas.microsoft.com/office/drawing/2016/5/11/chartex" xmlns:cx6="http://schemas.microsoft.com/office/drawing/2016/5/12/chartex" xmlns:cx7="http://schemas.microsoft.com/office/drawing/2016/5/13/chartex" xmlns:cx8="http://schemas.microsoft.com/office/drawing/2016/5/14/chartex" xmlns:mc="http://schemas.openxmlformats.org/markup-compatibility/2006" xmlns:aink="http://schemas.microsoft.com/office/drawing/2016/ink" xmlns:am3d="http://schemas.microsoft.com/office/drawing/2017/model3d" xmlns:o="urn:schemas-microsoft-com:office:office" xmlns:oel="http://schemas.microsoft.com/office/2019/extlst" xmlns:r="http://schemas.openxmlformats.org/officeDocument/2006/relationships" xmlns:m="http://schemas.openxmlformats.org/officeDocument/2006/math" xmlns:v="urn:schemas-microsoft-com:vml" xmlns:wp14="http://schemas.microsoft.com/office/word/2010/wordprocessingDrawing" xmlns:wp="http://schemas.openxmlformats.org/drawingml/2006/wordprocessingDrawing" xmlns:w10="urn:schemas-microsoft-com:office:word" xmlns:w="http://schemas.openxmlformats.org/wordprocessingml/2006/main" xmlns:w14="http://schemas.microsoft.com/office/word/2010/wordml" xmlns:w15="http://schemas.microsoft.com/office/word/2012/wordml" xmlns:w16cex="http://schemas.microsoft.com/office/word/2018/wordml/cex" xmlns:w16cid="http://schemas.microsoft.com/office/word/2016/wordml/cid" xmlns:w16="http://schemas.microsoft.com/office/word/2018/wordml" xmlns:w16du="http://schemas.microsoft.com/office/word/2023/wordml/word16du" xmlns:w16sdtdh="http://schemas.microsoft.com/office/word/2020/wordml/sdtdatahash" xmlns:w16sdtfl="http://schemas.microsoft.com/office/word/2024/wordml/sdtformatlock" xmlns:w16se="http://schemas.microsoft.com/office/word/2015/wordml/symex" xmlns:wpg="http://schemas.microsoft.com/office/word/2010/wordprocessingGroup" xmlns:wpi="http://schemas.microsoft.com/office/word/2010/wordprocessingInk" xmlns:wne="http://schemas.microsoft.com/office/word/2006/wordml" xmlns:wps="http://schemas.microsoft.com/office/word/2010/wordprocessingShape" mc:Ignorable="w14 w15 w16se w16cid w16 w16cex w16sdtdh w16sdtfl w16du wp14">
   <w:p>
     <w:pPr>
       <w:pStyle w:val="Fuzeile"/>
@@ -3421,7 +3519,7 @@
 </file>
 
 <file path=word/footnotes.xml><?xml version="1.0" encoding="utf-8"?>
-<w:footnotes xmlns:wpc="http://schemas.microsoft.com/office/word/2010/wordprocessingCanvas" xmlns:cx="http://schemas.microsoft.com/office/drawing/2014/chartex" xmlns:cx1="http://schemas.microsoft.com/office/drawing/2015/9/8/chartex" xmlns:cx2="http://schemas.microsoft.com/office/drawing/2015/10/21/chartex" xmlns:cx3="http://schemas.microsoft.com/office/drawing/2016/5/9/chartex" xmlns:cx4="http://schemas.microsoft.com/office/drawing/2016/5/10/chartex" xmlns:cx5="http://schemas.microsoft.com/office/drawing/2016/5/11/chartex" xmlns:cx6="http://schemas.microsoft.com/office/drawing/2016/5/12/chartex" xmlns:cx7="http://schemas.microsoft.com/office/drawing/2016/5/13/chartex" xmlns:cx8="http://schemas.microsoft.com/office/drawing/2016/5/14/chartex" xmlns:mc="http://schemas.openxmlformats.org/markup-compatibility/2006" xmlns:aink="http://schemas.microsoft.com/office/drawing/2016/ink" xmlns:am3d="http://schemas.microsoft.com/office/drawing/2017/model3d" xmlns:o="urn:schemas-microsoft-com:office:office" xmlns:oel="http://schemas.microsoft.com/office/2019/extlst" xmlns:r="http://schemas.openxmlformats.org/officeDocument/2006/relationships" xmlns:m="http://schemas.openxmlformats.org/officeDocument/2006/math" xmlns:v="urn:schemas-microsoft-com:vml" xmlns:wp14="http://schemas.microsoft.com/office/word/2010/wordprocessingDrawing" xmlns:wp="http://schemas.openxmlformats.org/drawingml/2006/wordprocessingDrawing" xmlns:w10="urn:schemas-microsoft-com:office:word" xmlns:w="http://schemas.openxmlformats.org/wordprocessingml/2006/main" xmlns:w14="http://schemas.microsoft.com/office/word/2010/wordml" xmlns:w15="http://schemas.microsoft.com/office/word/2012/wordml" xmlns:w16cex="http://schemas.microsoft.com/office/word/2018/wordml/cex" xmlns:w16cid="http://schemas.microsoft.com/office/word/2016/wordml/cid" xmlns:w16="http://schemas.microsoft.com/office/word/2018/wordml" xmlns:w16du="http://schemas.microsoft.com/office/word/2023/wordml/word16du" xmlns:w16sdtdh="http://schemas.microsoft.com/office/word/2020/wordml/sdtdatahash" xmlns:w16se="http://schemas.microsoft.com/office/word/2015/wordml/symex" xmlns:wpg="http://schemas.microsoft.com/office/word/2010/wordprocessingGroup" xmlns:wpi="http://schemas.microsoft.com/office/word/2010/wordprocessingInk" xmlns:wne="http://schemas.microsoft.com/office/word/2006/wordml" xmlns:wps="http://schemas.microsoft.com/office/word/2010/wordprocessingShape" mc:Ignorable="w14 w15 w16se w16cid w16 w16cex w16sdtdh w16du wp14">
+<w:footnotes xmlns:wpc="http://schemas.microsoft.com/office/word/2010/wordprocessingCanvas" xmlns:cx="http://schemas.microsoft.com/office/drawing/2014/chartex" xmlns:cx1="http://schemas.microsoft.com/office/drawing/2015/9/8/chartex" xmlns:cx2="http://schemas.microsoft.com/office/drawing/2015/10/21/chartex" xmlns:cx3="http://schemas.microsoft.com/office/drawing/2016/5/9/chartex" xmlns:cx4="http://schemas.microsoft.com/office/drawing/2016/5/10/chartex" xmlns:cx5="http://schemas.microsoft.com/office/drawing/2016/5/11/chartex" xmlns:cx6="http://schemas.microsoft.com/office/drawing/2016/5/12/chartex" xmlns:cx7="http://schemas.microsoft.com/office/drawing/2016/5/13/chartex" xmlns:cx8="http://schemas.microsoft.com/office/drawing/2016/5/14/chartex" xmlns:mc="http://schemas.openxmlformats.org/markup-compatibility/2006" xmlns:aink="http://schemas.microsoft.com/office/drawing/2016/ink" xmlns:am3d="http://schemas.microsoft.com/office/drawing/2017/model3d" xmlns:o="urn:schemas-microsoft-com:office:office" xmlns:oel="http://schemas.microsoft.com/office/2019/extlst" xmlns:r="http://schemas.openxmlformats.org/officeDocument/2006/relationships" xmlns:m="http://schemas.openxmlformats.org/officeDocument/2006/math" xmlns:v="urn:schemas-microsoft-com:vml" xmlns:wp14="http://schemas.microsoft.com/office/word/2010/wordprocessingDrawing" xmlns:wp="http://schemas.openxmlformats.org/drawingml/2006/wordprocessingDrawing" xmlns:w10="urn:schemas-microsoft-com:office:word" xmlns:w="http://schemas.openxmlformats.org/wordprocessingml/2006/main" xmlns:w14="http://schemas.microsoft.com/office/word/2010/wordml" xmlns:w15="http://schemas.microsoft.com/office/word/2012/wordml" xmlns:w16cex="http://schemas.microsoft.com/office/word/2018/wordml/cex" xmlns:w16cid="http://schemas.microsoft.com/office/word/2016/wordml/cid" xmlns:w16="http://schemas.microsoft.com/office/word/2018/wordml" xmlns:w16du="http://schemas.microsoft.com/office/word/2023/wordml/word16du" xmlns:w16sdtdh="http://schemas.microsoft.com/office/word/2020/wordml/sdtdatahash" xmlns:w16sdtfl="http://schemas.microsoft.com/office/word/2024/wordml/sdtformatlock" xmlns:w16se="http://schemas.microsoft.com/office/word/2015/wordml/symex" xmlns:wpg="http://schemas.microsoft.com/office/word/2010/wordprocessingGroup" xmlns:wpi="http://schemas.microsoft.com/office/word/2010/wordprocessingInk" xmlns:wne="http://schemas.microsoft.com/office/word/2006/wordml" xmlns:wps="http://schemas.microsoft.com/office/word/2010/wordprocessingShape" mc:Ignorable="w14 w15 w16se w16cid w16 w16cex w16sdtdh w16sdtfl w16du wp14">
   <w:footnote w:type="separator" w:id="-1">
     <w:p>
       <w:r>
@@ -3440,7 +3538,7 @@
 </file>
 
 <file path=word/header1.xml><?xml version="1.0" encoding="utf-8"?>
-<w:hdr xmlns:wpc="http://schemas.microsoft.com/office/word/2010/wordprocessingCanvas" xmlns:cx="http://schemas.microsoft.com/office/drawing/2014/chartex" xmlns:cx1="http://schemas.microsoft.com/office/drawing/2015/9/8/chartex" xmlns:cx2="http://schemas.microsoft.com/office/drawing/2015/10/21/chartex" xmlns:cx3="http://schemas.microsoft.com/office/drawing/2016/5/9/chartex" xmlns:cx4="http://schemas.microsoft.com/office/drawing/2016/5/10/chartex" xmlns:cx5="http://schemas.microsoft.com/office/drawing/2016/5/11/chartex" xmlns:cx6="http://schemas.microsoft.com/office/drawing/2016/5/12/chartex" xmlns:cx7="http://schemas.microsoft.com/office/drawing/2016/5/13/chartex" xmlns:cx8="http://schemas.microsoft.com/office/drawing/2016/5/14/chartex" xmlns:mc="http://schemas.openxmlformats.org/markup-compatibility/2006" xmlns:aink="http://schemas.microsoft.com/office/drawing/2016/ink" xmlns:am3d="http://schemas.microsoft.com/office/drawing/2017/model3d" xmlns:o="urn:schemas-microsoft-com:office:office" xmlns:oel="http://schemas.microsoft.com/office/2019/extlst" xmlns:r="http://schemas.openxmlformats.org/officeDocument/2006/relationships" xmlns:m="http://schemas.openxmlformats.org/officeDocument/2006/math" xmlns:v="urn:schemas-microsoft-com:vml" xmlns:wp14="http://schemas.microsoft.com/office/word/2010/wordprocessingDrawing" xmlns:wp="http://schemas.openxmlformats.org/drawingml/2006/wordprocessingDrawing" xmlns:w10="urn:schemas-microsoft-com:office:word" xmlns:w="http://schemas.openxmlformats.org/wordprocessingml/2006/main" xmlns:w14="http://schemas.microsoft.com/office/word/2010/wordml" xmlns:w15="http://schemas.microsoft.com/office/word/2012/wordml" xmlns:w16cex="http://schemas.microsoft.com/office/word/2018/wordml/cex" xmlns:w16cid="http://schemas.microsoft.com/office/word/2016/wordml/cid" xmlns:w16="http://schemas.microsoft.com/office/word/2018/wordml" xmlns:w16du="http://schemas.microsoft.com/office/word/2023/wordml/word16du" xmlns:w16sdtdh="http://schemas.microsoft.com/office/word/2020/wordml/sdtdatahash" xmlns:w16se="http://schemas.microsoft.com/office/word/2015/wordml/symex" xmlns:wpg="http://schemas.microsoft.com/office/word/2010/wordprocessingGroup" xmlns:wpi="http://schemas.microsoft.com/office/word/2010/wordprocessingInk" xmlns:wne="http://schemas.microsoft.com/office/word/2006/wordml" xmlns:wps="http://schemas.microsoft.com/office/word/2010/wordprocessingShape" mc:Ignorable="w14 w15 w16se w16cid w16 w16cex w16sdtdh w16du wp14">
+<w:hdr xmlns:wpc="http://schemas.microsoft.com/office/word/2010/wordprocessingCanvas" xmlns:cx="http://schemas.microsoft.com/office/drawing/2014/chartex" xmlns:cx1="http://schemas.microsoft.com/office/drawing/2015/9/8/chartex" xmlns:cx2="http://schemas.microsoft.com/office/drawing/2015/10/21/chartex" xmlns:cx3="http://schemas.microsoft.com/office/drawing/2016/5/9/chartex" xmlns:cx4="http://schemas.microsoft.com/office/drawing/2016/5/10/chartex" xmlns:cx5="http://schemas.microsoft.com/office/drawing/2016/5/11/chartex" xmlns:cx6="http://schemas.microsoft.com/office/drawing/2016/5/12/chartex" xmlns:cx7="http://schemas.microsoft.com/office/drawing/2016/5/13/chartex" xmlns:cx8="http://schemas.microsoft.com/office/drawing/2016/5/14/chartex" xmlns:mc="http://schemas.openxmlformats.org/markup-compatibility/2006" xmlns:aink="http://schemas.microsoft.com/office/drawing/2016/ink" xmlns:am3d="http://schemas.microsoft.com/office/drawing/2017/model3d" xmlns:o="urn:schemas-microsoft-com:office:office" xmlns:oel="http://schemas.microsoft.com/office/2019/extlst" xmlns:r="http://schemas.openxmlformats.org/officeDocument/2006/relationships" xmlns:m="http://schemas.openxmlformats.org/officeDocument/2006/math" xmlns:v="urn:schemas-microsoft-com:vml" xmlns:wp14="http://schemas.microsoft.com/office/word/2010/wordprocessingDrawing" xmlns:wp="http://schemas.openxmlformats.org/drawingml/2006/wordprocessingDrawing" xmlns:w10="urn:schemas-microsoft-com:office:word" xmlns:w="http://schemas.openxmlformats.org/wordprocessingml/2006/main" xmlns:w14="http://schemas.microsoft.com/office/word/2010/wordml" xmlns:w15="http://schemas.microsoft.com/office/word/2012/wordml" xmlns:w16cex="http://schemas.microsoft.com/office/word/2018/wordml/cex" xmlns:w16cid="http://schemas.microsoft.com/office/word/2016/wordml/cid" xmlns:w16="http://schemas.microsoft.com/office/word/2018/wordml" xmlns:w16du="http://schemas.microsoft.com/office/word/2023/wordml/word16du" xmlns:w16sdtdh="http://schemas.microsoft.com/office/word/2020/wordml/sdtdatahash" xmlns:w16sdtfl="http://schemas.microsoft.com/office/word/2024/wordml/sdtformatlock" xmlns:w16se="http://schemas.microsoft.com/office/word/2015/wordml/symex" xmlns:wpg="http://schemas.microsoft.com/office/word/2010/wordprocessingGroup" xmlns:wpi="http://schemas.microsoft.com/office/word/2010/wordprocessingInk" xmlns:wne="http://schemas.microsoft.com/office/word/2006/wordml" xmlns:wps="http://schemas.microsoft.com/office/word/2010/wordprocessingShape" mc:Ignorable="w14 w15 w16se w16cid w16 w16cex w16sdtdh w16sdtfl w16du wp14">
   <w:p>
     <w:pPr>
       <w:pStyle w:val="Kopfzeile"/>
@@ -3450,7 +3548,7 @@
 </file>
 
 <file path=word/header2.xml><?xml version="1.0" encoding="utf-8"?>
-<w:hdr xmlns:wpc="http://schemas.microsoft.com/office/word/2010/wordprocessingCanvas" xmlns:cx="http://schemas.microsoft.com/office/drawing/2014/chartex" xmlns:cx1="http://schemas.microsoft.com/office/drawing/2015/9/8/chartex" xmlns:cx2="http://schemas.microsoft.com/office/drawing/2015/10/21/chartex" xmlns:cx3="http://schemas.microsoft.com/office/drawing/2016/5/9/chartex" xmlns:cx4="http://schemas.microsoft.com/office/drawing/2016/5/10/chartex" xmlns:cx5="http://schemas.microsoft.com/office/drawing/2016/5/11/chartex" xmlns:cx6="http://schemas.microsoft.com/office/drawing/2016/5/12/chartex" xmlns:cx7="http://schemas.microsoft.com/office/drawing/2016/5/13/chartex" xmlns:cx8="http://schemas.microsoft.com/office/drawing/2016/5/14/chartex" xmlns:mc="http://schemas.openxmlformats.org/markup-compatibility/2006" xmlns:aink="http://schemas.microsoft.com/office/drawing/2016/ink" xmlns:am3d="http://schemas.microsoft.com/office/drawing/2017/model3d" xmlns:o="urn:schemas-microsoft-com:office:office" xmlns:oel="http://schemas.microsoft.com/office/2019/extlst" xmlns:r="http://schemas.openxmlformats.org/officeDocument/2006/relationships" xmlns:m="http://schemas.openxmlformats.org/officeDocument/2006/math" xmlns:v="urn:schemas-microsoft-com:vml" xmlns:wp14="http://schemas.microsoft.com/office/word/2010/wordprocessingDrawing" xmlns:wp="http://schemas.openxmlformats.org/drawingml/2006/wordprocessingDrawing" xmlns:w10="urn:schemas-microsoft-com:office:word" xmlns:w="http://schemas.openxmlformats.org/wordprocessingml/2006/main" xmlns:w14="http://schemas.microsoft.com/office/word/2010/wordml" xmlns:w15="http://schemas.microsoft.com/office/word/2012/wordml" xmlns:w16cex="http://schemas.microsoft.com/office/word/2018/wordml/cex" xmlns:w16cid="http://schemas.microsoft.com/office/word/2016/wordml/cid" xmlns:w16="http://schemas.microsoft.com/office/word/2018/wordml" xmlns:w16du="http://schemas.microsoft.com/office/word/2023/wordml/word16du" xmlns:w16sdtdh="http://schemas.microsoft.com/office/word/2020/wordml/sdtdatahash" xmlns:w16se="http://schemas.microsoft.com/office/word/2015/wordml/symex" xmlns:wpg="http://schemas.microsoft.com/office/word/2010/wordprocessingGroup" xmlns:wpi="http://schemas.microsoft.com/office/word/2010/wordprocessingInk" xmlns:wne="http://schemas.microsoft.com/office/word/2006/wordml" xmlns:wps="http://schemas.microsoft.com/office/word/2010/wordprocessingShape" mc:Ignorable="w14 w15 w16se w16cid w16 w16cex w16sdtdh w16du wp14">
+<w:hdr xmlns:wpc="http://schemas.microsoft.com/office/word/2010/wordprocessingCanvas" xmlns:cx="http://schemas.microsoft.com/office/drawing/2014/chartex" xmlns:cx1="http://schemas.microsoft.com/office/drawing/2015/9/8/chartex" xmlns:cx2="http://schemas.microsoft.com/office/drawing/2015/10/21/chartex" xmlns:cx3="http://schemas.microsoft.com/office/drawing/2016/5/9/chartex" xmlns:cx4="http://schemas.microsoft.com/office/drawing/2016/5/10/chartex" xmlns:cx5="http://schemas.microsoft.com/office/drawing/2016/5/11/chartex" xmlns:cx6="http://schemas.microsoft.com/office/drawing/2016/5/12/chartex" xmlns:cx7="http://schemas.microsoft.com/office/drawing/2016/5/13/chartex" xmlns:cx8="http://schemas.microsoft.com/office/drawing/2016/5/14/chartex" xmlns:mc="http://schemas.openxmlformats.org/markup-compatibility/2006" xmlns:aink="http://schemas.microsoft.com/office/drawing/2016/ink" xmlns:am3d="http://schemas.microsoft.com/office/drawing/2017/model3d" xmlns:o="urn:schemas-microsoft-com:office:office" xmlns:oel="http://schemas.microsoft.com/office/2019/extlst" xmlns:r="http://schemas.openxmlformats.org/officeDocument/2006/relationships" xmlns:m="http://schemas.openxmlformats.org/officeDocument/2006/math" xmlns:v="urn:schemas-microsoft-com:vml" xmlns:wp14="http://schemas.microsoft.com/office/word/2010/wordprocessingDrawing" xmlns:wp="http://schemas.openxmlformats.org/drawingml/2006/wordprocessingDrawing" xmlns:w10="urn:schemas-microsoft-com:office:word" xmlns:w="http://schemas.openxmlformats.org/wordprocessingml/2006/main" xmlns:w14="http://schemas.microsoft.com/office/word/2010/wordml" xmlns:w15="http://schemas.microsoft.com/office/word/2012/wordml" xmlns:w16cex="http://schemas.microsoft.com/office/word/2018/wordml/cex" xmlns:w16cid="http://schemas.microsoft.com/office/word/2016/wordml/cid" xmlns:w16="http://schemas.microsoft.com/office/word/2018/wordml" xmlns:w16du="http://schemas.microsoft.com/office/word/2023/wordml/word16du" xmlns:w16sdtdh="http://schemas.microsoft.com/office/word/2020/wordml/sdtdatahash" xmlns:w16sdtfl="http://schemas.microsoft.com/office/word/2024/wordml/sdtformatlock" xmlns:w16se="http://schemas.microsoft.com/office/word/2015/wordml/symex" xmlns:wpg="http://schemas.microsoft.com/office/word/2010/wordprocessingGroup" xmlns:wpi="http://schemas.microsoft.com/office/word/2010/wordprocessingInk" xmlns:wne="http://schemas.microsoft.com/office/word/2006/wordml" xmlns:wps="http://schemas.microsoft.com/office/word/2010/wordprocessingShape" mc:Ignorable="w14 w15 w16se w16cid w16 w16cex w16sdtdh w16sdtfl w16du wp14">
   <w:tbl>
     <w:tblPr>
       <w:tblW w:w="4950" w:type="pct"/>
@@ -3747,7 +3845,7 @@
 </file>
 
 <file path=word/header3.xml><?xml version="1.0" encoding="utf-8"?>
-<w:hdr xmlns:wpc="http://schemas.microsoft.com/office/word/2010/wordprocessingCanvas" xmlns:cx="http://schemas.microsoft.com/office/drawing/2014/chartex" xmlns:cx1="http://schemas.microsoft.com/office/drawing/2015/9/8/chartex" xmlns:cx2="http://schemas.microsoft.com/office/drawing/2015/10/21/chartex" xmlns:cx3="http://schemas.microsoft.com/office/drawing/2016/5/9/chartex" xmlns:cx4="http://schemas.microsoft.com/office/drawing/2016/5/10/chartex" xmlns:cx5="http://schemas.microsoft.com/office/drawing/2016/5/11/chartex" xmlns:cx6="http://schemas.microsoft.com/office/drawing/2016/5/12/chartex" xmlns:cx7="http://schemas.microsoft.com/office/drawing/2016/5/13/chartex" xmlns:cx8="http://schemas.microsoft.com/office/drawing/2016/5/14/chartex" xmlns:mc="http://schemas.openxmlformats.org/markup-compatibility/2006" xmlns:aink="http://schemas.microsoft.com/office/drawing/2016/ink" xmlns:am3d="http://schemas.microsoft.com/office/drawing/2017/model3d" xmlns:o="urn:schemas-microsoft-com:office:office" xmlns:oel="http://schemas.microsoft.com/office/2019/extlst" xmlns:r="http://schemas.openxmlformats.org/officeDocument/2006/relationships" xmlns:m="http://schemas.openxmlformats.org/officeDocument/2006/math" xmlns:v="urn:schemas-microsoft-com:vml" xmlns:wp14="http://schemas.microsoft.com/office/word/2010/wordprocessingDrawing" xmlns:wp="http://schemas.openxmlformats.org/drawingml/2006/wordprocessingDrawing" xmlns:w10="urn:schemas-microsoft-com:office:word" xmlns:w="http://schemas.openxmlformats.org/wordprocessingml/2006/main" xmlns:w14="http://schemas.microsoft.com/office/word/2010/wordml" xmlns:w15="http://schemas.microsoft.com/office/word/2012/wordml" xmlns:w16cex="http://schemas.microsoft.com/office/word/2018/wordml/cex" xmlns:w16cid="http://schemas.microsoft.com/office/word/2016/wordml/cid" xmlns:w16="http://schemas.microsoft.com/office/word/2018/wordml" xmlns:w16du="http://schemas.microsoft.com/office/word/2023/wordml/word16du" xmlns:w16sdtdh="http://schemas.microsoft.com/office/word/2020/wordml/sdtdatahash" xmlns:w16se="http://schemas.microsoft.com/office/word/2015/wordml/symex" xmlns:wpg="http://schemas.microsoft.com/office/word/2010/wordprocessingGroup" xmlns:wpi="http://schemas.microsoft.com/office/word/2010/wordprocessingInk" xmlns:wne="http://schemas.microsoft.com/office/word/2006/wordml" xmlns:wps="http://schemas.microsoft.com/office/word/2010/wordprocessingShape" mc:Ignorable="w14 w15 w16se w16cid w16 w16cex w16sdtdh w16du wp14">
+<w:hdr xmlns:wpc="http://schemas.microsoft.com/office/word/2010/wordprocessingCanvas" xmlns:cx="http://schemas.microsoft.com/office/drawing/2014/chartex" xmlns:cx1="http://schemas.microsoft.com/office/drawing/2015/9/8/chartex" xmlns:cx2="http://schemas.microsoft.com/office/drawing/2015/10/21/chartex" xmlns:cx3="http://schemas.microsoft.com/office/drawing/2016/5/9/chartex" xmlns:cx4="http://schemas.microsoft.com/office/drawing/2016/5/10/chartex" xmlns:cx5="http://schemas.microsoft.com/office/drawing/2016/5/11/chartex" xmlns:cx6="http://schemas.microsoft.com/office/drawing/2016/5/12/chartex" xmlns:cx7="http://schemas.microsoft.com/office/drawing/2016/5/13/chartex" xmlns:cx8="http://schemas.microsoft.com/office/drawing/2016/5/14/chartex" xmlns:mc="http://schemas.openxmlformats.org/markup-compatibility/2006" xmlns:aink="http://schemas.microsoft.com/office/drawing/2016/ink" xmlns:am3d="http://schemas.microsoft.com/office/drawing/2017/model3d" xmlns:o="urn:schemas-microsoft-com:office:office" xmlns:oel="http://schemas.microsoft.com/office/2019/extlst" xmlns:r="http://schemas.openxmlformats.org/officeDocument/2006/relationships" xmlns:m="http://schemas.openxmlformats.org/officeDocument/2006/math" xmlns:v="urn:schemas-microsoft-com:vml" xmlns:wp14="http://schemas.microsoft.com/office/word/2010/wordprocessingDrawing" xmlns:wp="http://schemas.openxmlformats.org/drawingml/2006/wordprocessingDrawing" xmlns:w10="urn:schemas-microsoft-com:office:word" xmlns:w="http://schemas.openxmlformats.org/wordprocessingml/2006/main" xmlns:w14="http://schemas.microsoft.com/office/word/2010/wordml" xmlns:w15="http://schemas.microsoft.com/office/word/2012/wordml" xmlns:w16cex="http://schemas.microsoft.com/office/word/2018/wordml/cex" xmlns:w16cid="http://schemas.microsoft.com/office/word/2016/wordml/cid" xmlns:w16="http://schemas.microsoft.com/office/word/2018/wordml" xmlns:w16du="http://schemas.microsoft.com/office/word/2023/wordml/word16du" xmlns:w16sdtdh="http://schemas.microsoft.com/office/word/2020/wordml/sdtdatahash" xmlns:w16sdtfl="http://schemas.microsoft.com/office/word/2024/wordml/sdtformatlock" xmlns:w16se="http://schemas.microsoft.com/office/word/2015/wordml/symex" xmlns:wpg="http://schemas.microsoft.com/office/word/2010/wordprocessingGroup" xmlns:wpi="http://schemas.microsoft.com/office/word/2010/wordprocessingInk" xmlns:wne="http://schemas.microsoft.com/office/word/2006/wordml" xmlns:wps="http://schemas.microsoft.com/office/word/2010/wordprocessingShape" mc:Ignorable="w14 w15 w16se w16cid w16 w16cex w16sdtdh w16sdtfl w16du wp14">
   <w:p>
     <w:pPr>
       <w:pStyle w:val="Kopfzeile"/>
@@ -3757,7 +3855,7 @@
 </file>
 
 <file path=word/numbering.xml><?xml version="1.0" encoding="utf-8"?>
-<w:numbering xmlns:wpc="http://schemas.microsoft.com/office/word/2010/wordprocessingCanvas" xmlns:cx="http://schemas.microsoft.com/office/drawing/2014/chartex" xmlns:cx1="http://schemas.microsoft.com/office/drawing/2015/9/8/chartex" xmlns:cx2="http://schemas.microsoft.com/office/drawing/2015/10/21/chartex" xmlns:cx3="http://schemas.microsoft.com/office/drawing/2016/5/9/chartex" xmlns:cx4="http://schemas.microsoft.com/office/drawing/2016/5/10/chartex" xmlns:cx5="http://schemas.microsoft.com/office/drawing/2016/5/11/chartex" xmlns:cx6="http://schemas.microsoft.com/office/drawing/2016/5/12/chartex" xmlns:cx7="http://schemas.microsoft.com/office/drawing/2016/5/13/chartex" xmlns:cx8="http://schemas.microsoft.com/office/drawing/2016/5/14/chartex" xmlns:mc="http://schemas.openxmlformats.org/markup-compatibility/2006" xmlns:aink="http://schemas.microsoft.com/office/drawing/2016/ink" xmlns:am3d="http://schemas.microsoft.com/office/drawing/2017/model3d" xmlns:o="urn:schemas-microsoft-com:office:office" xmlns:oel="http://schemas.microsoft.com/office/2019/extlst" xmlns:r="http://schemas.openxmlformats.org/officeDocument/2006/relationships" xmlns:m="http://schemas.openxmlformats.org/officeDocument/2006/math" xmlns:v="urn:schemas-microsoft-com:vml" xmlns:wp14="http://schemas.microsoft.com/office/word/2010/wordprocessingDrawing" xmlns:wp="http://schemas.openxmlformats.org/drawingml/2006/wordprocessingDrawing" xmlns:w10="urn:schemas-microsoft-com:office:word" xmlns:w="http://schemas.openxmlformats.org/wordprocessingml/2006/main" xmlns:w14="http://schemas.microsoft.com/office/word/2010/wordml" xmlns:w15="http://schemas.microsoft.com/office/word/2012/wordml" xmlns:w16cex="http://schemas.microsoft.com/office/word/2018/wordml/cex" xmlns:w16cid="http://schemas.microsoft.com/office/word/2016/wordml/cid" xmlns:w16="http://schemas.microsoft.com/office/word/2018/wordml" xmlns:w16du="http://schemas.microsoft.com/office/word/2023/wordml/word16du" xmlns:w16sdtdh="http://schemas.microsoft.com/office/word/2020/wordml/sdtdatahash" xmlns:w16se="http://schemas.microsoft.com/office/word/2015/wordml/symex" xmlns:wpg="http://schemas.microsoft.com/office/word/2010/wordprocessingGroup" xmlns:wpi="http://schemas.microsoft.com/office/word/2010/wordprocessingInk" xmlns:wne="http://schemas.microsoft.com/office/word/2006/wordml" xmlns:wps="http://schemas.microsoft.com/office/word/2010/wordprocessingShape" mc:Ignorable="w14 w15 w16se w16cid w16 w16cex w16sdtdh w16du wp14">
+<w:numbering xmlns:wpc="http://schemas.microsoft.com/office/word/2010/wordprocessingCanvas" xmlns:cx="http://schemas.microsoft.com/office/drawing/2014/chartex" xmlns:cx1="http://schemas.microsoft.com/office/drawing/2015/9/8/chartex" xmlns:cx2="http://schemas.microsoft.com/office/drawing/2015/10/21/chartex" xmlns:cx3="http://schemas.microsoft.com/office/drawing/2016/5/9/chartex" xmlns:cx4="http://schemas.microsoft.com/office/drawing/2016/5/10/chartex" xmlns:cx5="http://schemas.microsoft.com/office/drawing/2016/5/11/chartex" xmlns:cx6="http://schemas.microsoft.com/office/drawing/2016/5/12/chartex" xmlns:cx7="http://schemas.microsoft.com/office/drawing/2016/5/13/chartex" xmlns:cx8="http://schemas.microsoft.com/office/drawing/2016/5/14/chartex" xmlns:mc="http://schemas.openxmlformats.org/markup-compatibility/2006" xmlns:aink="http://schemas.microsoft.com/office/drawing/2016/ink" xmlns:am3d="http://schemas.microsoft.com/office/drawing/2017/model3d" xmlns:o="urn:schemas-microsoft-com:office:office" xmlns:oel="http://schemas.microsoft.com/office/2019/extlst" xmlns:r="http://schemas.openxmlformats.org/officeDocument/2006/relationships" xmlns:m="http://schemas.openxmlformats.org/officeDocument/2006/math" xmlns:v="urn:schemas-microsoft-com:vml" xmlns:wp14="http://schemas.microsoft.com/office/word/2010/wordprocessingDrawing" xmlns:wp="http://schemas.openxmlformats.org/drawingml/2006/wordprocessingDrawing" xmlns:w10="urn:schemas-microsoft-com:office:word" xmlns:w="http://schemas.openxmlformats.org/wordprocessingml/2006/main" xmlns:w14="http://schemas.microsoft.com/office/word/2010/wordml" xmlns:w15="http://schemas.microsoft.com/office/word/2012/wordml" xmlns:w16cex="http://schemas.microsoft.com/office/word/2018/wordml/cex" xmlns:w16cid="http://schemas.microsoft.com/office/word/2016/wordml/cid" xmlns:w16="http://schemas.microsoft.com/office/word/2018/wordml" xmlns:w16du="http://schemas.microsoft.com/office/word/2023/wordml/word16du" xmlns:w16sdtdh="http://schemas.microsoft.com/office/word/2020/wordml/sdtdatahash" xmlns:w16sdtfl="http://schemas.microsoft.com/office/word/2024/wordml/sdtformatlock" xmlns:w16se="http://schemas.microsoft.com/office/word/2015/wordml/symex" xmlns:wpg="http://schemas.microsoft.com/office/word/2010/wordprocessingGroup" xmlns:wpi="http://schemas.microsoft.com/office/word/2010/wordprocessingInk" xmlns:wne="http://schemas.microsoft.com/office/word/2006/wordml" xmlns:wps="http://schemas.microsoft.com/office/word/2010/wordprocessingShape" mc:Ignorable="w14 w15 w16se w16cid w16 w16cex w16sdtdh w16sdtfl w16du wp14">
   <w:numPicBullet w:numPicBulletId="0">
     <w:pict>
       <v:shapetype id="_x0000_t75" coordsize="21600,21600" o:spt="75" o:preferrelative="t" path="m@4@5l@4@11@9@11@9@5xe" filled="f" stroked="f">
@@ -3779,14 +3877,14 @@
         <v:path o:extrusionok="f" gradientshapeok="t" o:connecttype="rect"/>
         <o:lock v:ext="edit" aspectratio="t"/>
       </v:shapetype>
-      <v:shape id="_x0000_i1046" type="#_x0000_t75" style="width:9pt;height:9pt" o:bullet="t">
+      <v:shape id="_x0000_i1082" type="#_x0000_t75" style="width:9pt;height:9pt" o:bullet="t">
         <v:imagedata r:id="rId1" o:title="BD14868_"/>
       </v:shape>
     </w:pict>
   </w:numPicBullet>
   <w:numPicBullet w:numPicBulletId="1">
     <w:pict>
-      <v:shape id="_x0000_i1047" type="#_x0000_t75" style="width:9pt;height:9pt" o:bullet="t">
+      <v:shape id="_x0000_i1083" type="#_x0000_t75" style="width:9pt;height:9pt" o:bullet="t">
         <v:imagedata r:id="rId2" o:title="BD14582_"/>
       </v:shape>
     </w:pict>
@@ -7266,7 +7364,7 @@
 </file>
 
 <file path=word/styles.xml><?xml version="1.0" encoding="utf-8"?>
-<w:styles xmlns:mc="http://schemas.openxmlformats.org/markup-compatibility/2006" xmlns:r="http://schemas.openxmlformats.org/officeDocument/2006/relationships" xmlns:w="http://schemas.openxmlformats.org/wordprocessingml/2006/main" xmlns:w14="http://schemas.microsoft.com/office/word/2010/wordml" xmlns:w15="http://schemas.microsoft.com/office/word/2012/wordml" xmlns:w16cex="http://schemas.microsoft.com/office/word/2018/wordml/cex" xmlns:w16cid="http://schemas.microsoft.com/office/word/2016/wordml/cid" xmlns:w16="http://schemas.microsoft.com/office/word/2018/wordml" xmlns:w16du="http://schemas.microsoft.com/office/word/2023/wordml/word16du" xmlns:w16sdtdh="http://schemas.microsoft.com/office/word/2020/wordml/sdtdatahash" xmlns:w16se="http://schemas.microsoft.com/office/word/2015/wordml/symex" mc:Ignorable="w14 w15 w16se w16cid w16 w16cex w16sdtdh w16du">
+<w:styles xmlns:mc="http://schemas.openxmlformats.org/markup-compatibility/2006" xmlns:r="http://schemas.openxmlformats.org/officeDocument/2006/relationships" xmlns:w="http://schemas.openxmlformats.org/wordprocessingml/2006/main" xmlns:w14="http://schemas.microsoft.com/office/word/2010/wordml" xmlns:w15="http://schemas.microsoft.com/office/word/2012/wordml" xmlns:w16cex="http://schemas.microsoft.com/office/word/2018/wordml/cex" xmlns:w16cid="http://schemas.microsoft.com/office/word/2016/wordml/cid" xmlns:w16="http://schemas.microsoft.com/office/word/2018/wordml" xmlns:w16du="http://schemas.microsoft.com/office/word/2023/wordml/word16du" xmlns:w16sdtdh="http://schemas.microsoft.com/office/word/2020/wordml/sdtdatahash" xmlns:w16sdtfl="http://schemas.microsoft.com/office/word/2024/wordml/sdtformatlock" xmlns:w16se="http://schemas.microsoft.com/office/word/2015/wordml/symex" mc:Ignorable="w14 w15 w16se w16cid w16 w16cex w16sdtdh w16sdtfl w16du">
   <w:docDefaults>
     <w:rPrDefault>
       <w:rPr>

</xml_diff>